<commit_message>
dokumentacja (spis tresci), konfiguaracja
</commit_message>
<xml_diff>
--- a/dokumentacja.docx
+++ b/dokumentacja.docx
@@ -166,15 +166,6 @@
     </w:p>
     <w:p>
       <w:pPr>
-        <w:jc w:val="center"/>
-        <w:rPr>
-          <w:smallCaps/>
-          <w:sz w:val="28"/>
-        </w:rPr>
-      </w:pPr>
-    </w:p>
-    <w:p>
-      <w:pPr>
         <w:pStyle w:val="Tekstpodstawowy"/>
       </w:pPr>
       <w:r>
@@ -183,6 +174,20 @@
       <w:r>
         <w:br/>
         <w:t>w środowisku Oracle</w:t>
+      </w:r>
+      <w:r>
+        <w:t xml:space="preserve"> </w:t>
+      </w:r>
+      <w:r>
+        <w:t xml:space="preserve">- </w:t>
+      </w:r>
+    </w:p>
+    <w:p>
+      <w:pPr>
+        <w:pStyle w:val="Tekstpodstawowy"/>
+      </w:pPr>
+      <w:r>
+        <w:t>wyszukiwarka obrazów</w:t>
       </w:r>
     </w:p>
     <w:p>
@@ -240,12 +245,6 @@
         <w:gridCol w:w="4961"/>
       </w:tblGrid>
       <w:tr>
-        <w:tblPrEx>
-          <w:tblCellMar>
-            <w:top w:w="0" w:type="dxa"/>
-            <w:bottom w:w="0" w:type="dxa"/>
-          </w:tblCellMar>
-        </w:tblPrEx>
         <w:tc>
           <w:tcPr>
             <w:tcW w:w="3756" w:type="dxa"/>
@@ -264,40 +263,39 @@
                 <w:smallCaps/>
                 <w:sz w:val="32"/>
               </w:rPr>
-              <w:t>Autor:</w:t>
+              <w:t>Autor</w:t>
             </w:r>
-          </w:p>
-          <w:p>
-            <w:pPr>
-              <w:pStyle w:val="Nagwek2"/>
-              <w:rPr>
-                <w:sz w:val="28"/>
-              </w:rPr>
-            </w:pPr>
             <w:r>
               <w:rPr>
-                <w:sz w:val="28"/>
+                <w:smallCaps/>
+                <w:sz w:val="32"/>
               </w:rPr>
-              <w:t>Adam Kowalski</w:t>
+              <w:t>zy</w:t>
             </w:r>
-          </w:p>
-          <w:p>
-            <w:pPr>
-              <w:pStyle w:val="Nagwek4"/>
-              <w:rPr>
-                <w:sz w:val="22"/>
-              </w:rPr>
-            </w:pPr>
             <w:r>
               <w:rPr>
-                <w:sz w:val="22"/>
+                <w:smallCaps/>
+                <w:sz w:val="32"/>
               </w:rPr>
-              <w:t>Indeks:  112345</w:t>
+              <w:t>:</w:t>
             </w:r>
           </w:p>
           <w:p>
             <w:r>
-              <w:t>E-mail:</w:t>
+              <w:t xml:space="preserve">Michał </w:t>
+            </w:r>
+            <w:proofErr w:type="spellStart"/>
+            <w:r>
+              <w:t>Czapowski</w:t>
+            </w:r>
+            <w:proofErr w:type="spellEnd"/>
+            <w:r>
+              <w:t xml:space="preserve"> 181225</w:t>
+            </w:r>
+          </w:p>
+          <w:p>
+            <w:r>
+              <w:t>Grzegorz Grzegorczyk 181121</w:t>
             </w:r>
           </w:p>
         </w:tc>
@@ -365,12 +363,6 @@
         </w:tc>
       </w:tr>
       <w:tr>
-        <w:tblPrEx>
-          <w:tblCellMar>
-            <w:top w:w="0" w:type="dxa"/>
-            <w:bottom w:w="0" w:type="dxa"/>
-          </w:tblCellMar>
-        </w:tblPrEx>
         <w:tc>
           <w:tcPr>
             <w:tcW w:w="3756" w:type="dxa"/>
@@ -461,7 +453,884 @@
         <w:spacing w:before="0"/>
       </w:pPr>
       <w:r>
-        <w:t>Wrocław 2005</w:t>
+        <w:t>Wrocław 2013</w:t>
+      </w:r>
+    </w:p>
+    <w:p>
+      <w:r>
+        <w:br w:type="page"/>
+      </w:r>
+      <w:r>
+        <w:rPr>
+          <w:rFonts w:ascii="Cambria,Bold" w:hAnsi="Cambria,Bold" w:cs="Cambria,Bold"/>
+          <w:b/>
+          <w:bCs/>
+          <w:color w:val="000000"/>
+          <w:sz w:val="32"/>
+          <w:szCs w:val="32"/>
+        </w:rPr>
+        <w:lastRenderedPageBreak/>
+        <w:t>Spis treści</w:t>
+      </w:r>
+    </w:p>
+    <w:p>
+      <w:pPr>
+        <w:autoSpaceDE w:val="0"/>
+        <w:autoSpaceDN w:val="0"/>
+        <w:adjustRightInd w:val="0"/>
+        <w:rPr>
+          <w:rFonts w:ascii="Calibri" w:hAnsi="Calibri" w:cs="Calibri"/>
+          <w:color w:val="0000FF"/>
+          <w:sz w:val="24"/>
+          <w:szCs w:val="24"/>
+        </w:rPr>
+      </w:pPr>
+      <w:r>
+        <w:rPr>
+          <w:rFonts w:ascii="Calibri" w:hAnsi="Calibri" w:cs="Calibri"/>
+          <w:color w:val="000000"/>
+          <w:sz w:val="24"/>
+          <w:szCs w:val="24"/>
+        </w:rPr>
+        <w:t>Spis rysunków ........................................</w:t>
+      </w:r>
+      <w:r>
+        <w:rPr>
+          <w:rFonts w:ascii="Calibri" w:hAnsi="Calibri" w:cs="Calibri"/>
+          <w:color w:val="000000"/>
+          <w:sz w:val="24"/>
+          <w:szCs w:val="24"/>
+        </w:rPr>
+        <w:t>...............................</w:t>
+      </w:r>
+      <w:r>
+        <w:rPr>
+          <w:rFonts w:ascii="Calibri" w:hAnsi="Calibri" w:cs="Calibri"/>
+          <w:color w:val="000000"/>
+          <w:sz w:val="24"/>
+          <w:szCs w:val="24"/>
+        </w:rPr>
+        <w:t>............................................</w:t>
+      </w:r>
+      <w:r>
+        <w:rPr>
+          <w:rFonts w:ascii="Calibri" w:hAnsi="Calibri" w:cs="Calibri"/>
+          <w:color w:val="0000FF"/>
+          <w:sz w:val="24"/>
+          <w:szCs w:val="24"/>
+        </w:rPr>
+        <w:t>3</w:t>
+      </w:r>
+    </w:p>
+    <w:p>
+      <w:pPr>
+        <w:autoSpaceDE w:val="0"/>
+        <w:autoSpaceDN w:val="0"/>
+        <w:adjustRightInd w:val="0"/>
+        <w:rPr>
+          <w:rFonts w:ascii="Calibri" w:hAnsi="Calibri" w:cs="Calibri"/>
+          <w:color w:val="0000FF"/>
+          <w:sz w:val="24"/>
+          <w:szCs w:val="24"/>
+        </w:rPr>
+      </w:pPr>
+      <w:r>
+        <w:rPr>
+          <w:rFonts w:ascii="Calibri" w:hAnsi="Calibri" w:cs="Calibri"/>
+          <w:color w:val="000000"/>
+          <w:sz w:val="24"/>
+          <w:szCs w:val="24"/>
+        </w:rPr>
+        <w:t>Spis tabel .........................................</w:t>
+      </w:r>
+      <w:r>
+        <w:rPr>
+          <w:rFonts w:ascii="Calibri" w:hAnsi="Calibri" w:cs="Calibri"/>
+          <w:color w:val="000000"/>
+          <w:sz w:val="24"/>
+          <w:szCs w:val="24"/>
+        </w:rPr>
+        <w:t>..............................</w:t>
+      </w:r>
+      <w:r>
+        <w:rPr>
+          <w:rFonts w:ascii="Calibri" w:hAnsi="Calibri" w:cs="Calibri"/>
+          <w:color w:val="000000"/>
+          <w:sz w:val="24"/>
+          <w:szCs w:val="24"/>
+        </w:rPr>
+        <w:t>...................................................</w:t>
+      </w:r>
+      <w:r>
+        <w:rPr>
+          <w:rFonts w:ascii="Calibri" w:hAnsi="Calibri" w:cs="Calibri"/>
+          <w:color w:val="0000FF"/>
+          <w:sz w:val="24"/>
+          <w:szCs w:val="24"/>
+        </w:rPr>
+        <w:t>4</w:t>
+      </w:r>
+    </w:p>
+    <w:p>
+      <w:pPr>
+        <w:autoSpaceDE w:val="0"/>
+        <w:autoSpaceDN w:val="0"/>
+        <w:adjustRightInd w:val="0"/>
+        <w:rPr>
+          <w:rFonts w:ascii="Calibri" w:hAnsi="Calibri" w:cs="Calibri"/>
+          <w:color w:val="0000FF"/>
+          <w:sz w:val="24"/>
+          <w:szCs w:val="24"/>
+        </w:rPr>
+      </w:pPr>
+      <w:r>
+        <w:rPr>
+          <w:rFonts w:ascii="Calibri" w:hAnsi="Calibri" w:cs="Calibri"/>
+          <w:color w:val="000000"/>
+          <w:sz w:val="24"/>
+          <w:szCs w:val="24"/>
+        </w:rPr>
+        <w:t>1. Wstęp.....................................................................................................................</w:t>
+      </w:r>
+      <w:r>
+        <w:rPr>
+          <w:rFonts w:ascii="Calibri" w:hAnsi="Calibri" w:cs="Calibri"/>
+          <w:color w:val="0000FF"/>
+          <w:sz w:val="24"/>
+          <w:szCs w:val="24"/>
+        </w:rPr>
+        <w:t>5</w:t>
+      </w:r>
+    </w:p>
+    <w:p>
+      <w:pPr>
+        <w:autoSpaceDE w:val="0"/>
+        <w:autoSpaceDN w:val="0"/>
+        <w:adjustRightInd w:val="0"/>
+        <w:rPr>
+          <w:rFonts w:ascii="Calibri" w:hAnsi="Calibri" w:cs="Calibri"/>
+          <w:color w:val="0000FF"/>
+          <w:sz w:val="24"/>
+          <w:szCs w:val="24"/>
+        </w:rPr>
+      </w:pPr>
+      <w:r>
+        <w:rPr>
+          <w:rFonts w:ascii="Calibri" w:hAnsi="Calibri" w:cs="Calibri"/>
+          <w:color w:val="000000"/>
+          <w:sz w:val="24"/>
+          <w:szCs w:val="24"/>
+        </w:rPr>
+        <w:t>2. Cel i zakres pracy....................................................................................................</w:t>
+      </w:r>
+      <w:r>
+        <w:rPr>
+          <w:rFonts w:ascii="Calibri" w:hAnsi="Calibri" w:cs="Calibri"/>
+          <w:color w:val="0000FF"/>
+          <w:sz w:val="24"/>
+          <w:szCs w:val="24"/>
+        </w:rPr>
+        <w:t>6</w:t>
+      </w:r>
+    </w:p>
+    <w:p>
+      <w:pPr>
+        <w:autoSpaceDE w:val="0"/>
+        <w:autoSpaceDN w:val="0"/>
+        <w:adjustRightInd w:val="0"/>
+        <w:rPr>
+          <w:rFonts w:ascii="Calibri" w:hAnsi="Calibri" w:cs="Calibri"/>
+          <w:color w:val="0000FF"/>
+          <w:sz w:val="24"/>
+          <w:szCs w:val="24"/>
+        </w:rPr>
+      </w:pPr>
+      <w:r>
+        <w:rPr>
+          <w:rFonts w:ascii="Calibri" w:hAnsi="Calibri" w:cs="Calibri"/>
+          <w:color w:val="000000"/>
+          <w:sz w:val="24"/>
+          <w:szCs w:val="24"/>
+        </w:rPr>
+        <w:t>2.1 Cel projektu........................................................................................................</w:t>
+      </w:r>
+      <w:r>
+        <w:rPr>
+          <w:rFonts w:ascii="Calibri" w:hAnsi="Calibri" w:cs="Calibri"/>
+          <w:color w:val="0000FF"/>
+          <w:sz w:val="24"/>
+          <w:szCs w:val="24"/>
+        </w:rPr>
+        <w:t>7</w:t>
+      </w:r>
+    </w:p>
+    <w:p>
+      <w:pPr>
+        <w:autoSpaceDE w:val="0"/>
+        <w:autoSpaceDN w:val="0"/>
+        <w:adjustRightInd w:val="0"/>
+        <w:rPr>
+          <w:rFonts w:ascii="Calibri" w:hAnsi="Calibri" w:cs="Calibri"/>
+          <w:color w:val="0000FF"/>
+          <w:sz w:val="24"/>
+          <w:szCs w:val="24"/>
+        </w:rPr>
+      </w:pPr>
+      <w:r>
+        <w:rPr>
+          <w:rFonts w:ascii="Calibri" w:hAnsi="Calibri" w:cs="Calibri"/>
+          <w:color w:val="000000"/>
+          <w:sz w:val="24"/>
+          <w:szCs w:val="24"/>
+        </w:rPr>
+        <w:t>2.2 Zakres projektu ..................................................................................................</w:t>
+      </w:r>
+      <w:r>
+        <w:rPr>
+          <w:rFonts w:ascii="Calibri" w:hAnsi="Calibri" w:cs="Calibri"/>
+          <w:color w:val="0000FF"/>
+          <w:sz w:val="24"/>
+          <w:szCs w:val="24"/>
+        </w:rPr>
+        <w:t>7</w:t>
+      </w:r>
+    </w:p>
+    <w:p>
+      <w:pPr>
+        <w:autoSpaceDE w:val="0"/>
+        <w:autoSpaceDN w:val="0"/>
+        <w:adjustRightInd w:val="0"/>
+        <w:rPr>
+          <w:rFonts w:ascii="Calibri" w:hAnsi="Calibri" w:cs="Calibri"/>
+          <w:color w:val="0000FF"/>
+          <w:sz w:val="24"/>
+          <w:szCs w:val="24"/>
+        </w:rPr>
+      </w:pPr>
+      <w:r>
+        <w:rPr>
+          <w:rFonts w:ascii="Calibri" w:hAnsi="Calibri" w:cs="Calibri"/>
+          <w:color w:val="000000"/>
+          <w:sz w:val="24"/>
+          <w:szCs w:val="24"/>
+        </w:rPr>
+        <w:t>3. Replikacja w systemie baz danych Oracle .............................................................</w:t>
+      </w:r>
+      <w:r>
+        <w:rPr>
+          <w:rFonts w:ascii="Calibri" w:hAnsi="Calibri" w:cs="Calibri"/>
+          <w:color w:val="0000FF"/>
+          <w:sz w:val="24"/>
+          <w:szCs w:val="24"/>
+        </w:rPr>
+        <w:t>8</w:t>
+      </w:r>
+    </w:p>
+    <w:p>
+      <w:pPr>
+        <w:autoSpaceDE w:val="0"/>
+        <w:autoSpaceDN w:val="0"/>
+        <w:adjustRightInd w:val="0"/>
+        <w:rPr>
+          <w:rFonts w:ascii="Calibri" w:hAnsi="Calibri" w:cs="Calibri"/>
+          <w:color w:val="0000FF"/>
+          <w:sz w:val="24"/>
+          <w:szCs w:val="24"/>
+        </w:rPr>
+      </w:pPr>
+      <w:r>
+        <w:rPr>
+          <w:rFonts w:ascii="Calibri" w:hAnsi="Calibri" w:cs="Calibri"/>
+          <w:color w:val="000000"/>
+          <w:sz w:val="24"/>
+          <w:szCs w:val="24"/>
+        </w:rPr>
+        <w:t>3.1 Pojęcie replikacji i podstawowe informacje ......................................................</w:t>
+      </w:r>
+      <w:r>
+        <w:rPr>
+          <w:rFonts w:ascii="Calibri" w:hAnsi="Calibri" w:cs="Calibri"/>
+          <w:color w:val="0000FF"/>
+          <w:sz w:val="24"/>
+          <w:szCs w:val="24"/>
+        </w:rPr>
+        <w:t>8</w:t>
+      </w:r>
+    </w:p>
+    <w:p>
+      <w:pPr>
+        <w:autoSpaceDE w:val="0"/>
+        <w:autoSpaceDN w:val="0"/>
+        <w:adjustRightInd w:val="0"/>
+        <w:rPr>
+          <w:rFonts w:ascii="Calibri" w:hAnsi="Calibri" w:cs="Calibri"/>
+          <w:color w:val="0000FF"/>
+          <w:sz w:val="24"/>
+          <w:szCs w:val="24"/>
+        </w:rPr>
+      </w:pPr>
+      <w:r>
+        <w:rPr>
+          <w:rFonts w:ascii="Calibri" w:hAnsi="Calibri" w:cs="Calibri"/>
+          <w:color w:val="000000"/>
+          <w:sz w:val="24"/>
+          <w:szCs w:val="24"/>
+        </w:rPr>
+        <w:t>3.2 Replikacja migawkowa.....................................................................................</w:t>
+      </w:r>
+      <w:r>
+        <w:rPr>
+          <w:rFonts w:ascii="Calibri" w:hAnsi="Calibri" w:cs="Calibri"/>
+          <w:color w:val="0000FF"/>
+          <w:sz w:val="24"/>
+          <w:szCs w:val="24"/>
+        </w:rPr>
+        <w:t>10</w:t>
+      </w:r>
+    </w:p>
+    <w:p>
+      <w:pPr>
+        <w:autoSpaceDE w:val="0"/>
+        <w:autoSpaceDN w:val="0"/>
+        <w:adjustRightInd w:val="0"/>
+        <w:rPr>
+          <w:rFonts w:ascii="Calibri" w:hAnsi="Calibri" w:cs="Calibri"/>
+          <w:color w:val="0000FF"/>
+          <w:sz w:val="24"/>
+          <w:szCs w:val="24"/>
+        </w:rPr>
+      </w:pPr>
+      <w:r>
+        <w:rPr>
+          <w:rFonts w:ascii="Calibri" w:hAnsi="Calibri" w:cs="Calibri"/>
+          <w:color w:val="000000"/>
+          <w:sz w:val="24"/>
+          <w:szCs w:val="24"/>
+        </w:rPr>
+        <w:t xml:space="preserve">3.3 Replikacja </w:t>
+      </w:r>
+      <w:proofErr w:type="spellStart"/>
+      <w:r>
+        <w:rPr>
+          <w:rFonts w:ascii="Calibri" w:hAnsi="Calibri" w:cs="Calibri"/>
+          <w:color w:val="000000"/>
+          <w:sz w:val="24"/>
+          <w:szCs w:val="24"/>
+        </w:rPr>
+        <w:t>multimaster</w:t>
+      </w:r>
+      <w:proofErr w:type="spellEnd"/>
+      <w:r>
+        <w:rPr>
+          <w:rFonts w:ascii="Calibri" w:hAnsi="Calibri" w:cs="Calibri"/>
+          <w:color w:val="000000"/>
+          <w:sz w:val="24"/>
+          <w:szCs w:val="24"/>
+        </w:rPr>
+        <w:t xml:space="preserve"> ....................................................................................</w:t>
+      </w:r>
+      <w:r>
+        <w:rPr>
+          <w:rFonts w:ascii="Calibri" w:hAnsi="Calibri" w:cs="Calibri"/>
+          <w:color w:val="0000FF"/>
+          <w:sz w:val="24"/>
+          <w:szCs w:val="24"/>
+        </w:rPr>
+        <w:t>14</w:t>
+      </w:r>
+    </w:p>
+    <w:p>
+      <w:pPr>
+        <w:autoSpaceDE w:val="0"/>
+        <w:autoSpaceDN w:val="0"/>
+        <w:adjustRightInd w:val="0"/>
+        <w:rPr>
+          <w:rFonts w:ascii="Calibri" w:hAnsi="Calibri" w:cs="Calibri"/>
+          <w:color w:val="0000FF"/>
+          <w:sz w:val="24"/>
+          <w:szCs w:val="24"/>
+        </w:rPr>
+      </w:pPr>
+      <w:r>
+        <w:rPr>
+          <w:rFonts w:ascii="Calibri" w:hAnsi="Calibri" w:cs="Calibri"/>
+          <w:color w:val="000000"/>
+          <w:sz w:val="24"/>
+          <w:szCs w:val="24"/>
+        </w:rPr>
+        <w:t>3.4 Narzędzia graficznego zarządzania replikacją w środowisku Oracle 10g........</w:t>
+      </w:r>
+      <w:r>
+        <w:rPr>
+          <w:rFonts w:ascii="Calibri" w:hAnsi="Calibri" w:cs="Calibri"/>
+          <w:color w:val="0000FF"/>
+          <w:sz w:val="24"/>
+          <w:szCs w:val="24"/>
+        </w:rPr>
+        <w:t>16</w:t>
+      </w:r>
+    </w:p>
+    <w:p>
+      <w:pPr>
+        <w:autoSpaceDE w:val="0"/>
+        <w:autoSpaceDN w:val="0"/>
+        <w:adjustRightInd w:val="0"/>
+        <w:rPr>
+          <w:rFonts w:ascii="Calibri" w:hAnsi="Calibri" w:cs="Calibri"/>
+          <w:color w:val="0000FF"/>
+          <w:sz w:val="24"/>
+          <w:szCs w:val="24"/>
+        </w:rPr>
+      </w:pPr>
+      <w:r>
+        <w:rPr>
+          <w:rFonts w:ascii="Calibri" w:hAnsi="Calibri" w:cs="Calibri"/>
+          <w:color w:val="000000"/>
+          <w:sz w:val="24"/>
+          <w:szCs w:val="24"/>
+        </w:rPr>
+        <w:t>4. Model konceptualny i fizyczny baz danych .........................................................</w:t>
+      </w:r>
+      <w:r>
+        <w:rPr>
+          <w:rFonts w:ascii="Calibri" w:hAnsi="Calibri" w:cs="Calibri"/>
+          <w:color w:val="0000FF"/>
+          <w:sz w:val="24"/>
+          <w:szCs w:val="24"/>
+        </w:rPr>
+        <w:t>18</w:t>
+      </w:r>
+    </w:p>
+    <w:p>
+      <w:pPr>
+        <w:autoSpaceDE w:val="0"/>
+        <w:autoSpaceDN w:val="0"/>
+        <w:adjustRightInd w:val="0"/>
+        <w:rPr>
+          <w:rFonts w:ascii="Calibri" w:hAnsi="Calibri" w:cs="Calibri"/>
+          <w:color w:val="0000FF"/>
+          <w:sz w:val="24"/>
+          <w:szCs w:val="24"/>
+        </w:rPr>
+      </w:pPr>
+      <w:r>
+        <w:rPr>
+          <w:rFonts w:ascii="Calibri" w:hAnsi="Calibri" w:cs="Calibri"/>
+          <w:color w:val="000000"/>
+          <w:sz w:val="24"/>
+          <w:szCs w:val="24"/>
+        </w:rPr>
+        <w:t>4.1 Model konceptualny ........................................................................................</w:t>
+      </w:r>
+      <w:r>
+        <w:rPr>
+          <w:rFonts w:ascii="Calibri" w:hAnsi="Calibri" w:cs="Calibri"/>
+          <w:color w:val="0000FF"/>
+          <w:sz w:val="24"/>
+          <w:szCs w:val="24"/>
+        </w:rPr>
+        <w:t>18</w:t>
+      </w:r>
+    </w:p>
+    <w:p>
+      <w:pPr>
+        <w:autoSpaceDE w:val="0"/>
+        <w:autoSpaceDN w:val="0"/>
+        <w:adjustRightInd w:val="0"/>
+        <w:rPr>
+          <w:rFonts w:ascii="Calibri" w:hAnsi="Calibri" w:cs="Calibri"/>
+          <w:color w:val="0000FF"/>
+          <w:sz w:val="24"/>
+          <w:szCs w:val="24"/>
+        </w:rPr>
+      </w:pPr>
+      <w:r>
+        <w:rPr>
+          <w:rFonts w:ascii="Calibri" w:hAnsi="Calibri" w:cs="Calibri"/>
+          <w:color w:val="000000"/>
+          <w:sz w:val="24"/>
+          <w:szCs w:val="24"/>
+        </w:rPr>
+        <w:t>4.2 Model fizyczny .................................................................................................</w:t>
+      </w:r>
+      <w:r>
+        <w:rPr>
+          <w:rFonts w:ascii="Calibri" w:hAnsi="Calibri" w:cs="Calibri"/>
+          <w:color w:val="0000FF"/>
+          <w:sz w:val="24"/>
+          <w:szCs w:val="24"/>
+        </w:rPr>
+        <w:t>22</w:t>
+      </w:r>
+    </w:p>
+    <w:p>
+      <w:pPr>
+        <w:autoSpaceDE w:val="0"/>
+        <w:autoSpaceDN w:val="0"/>
+        <w:adjustRightInd w:val="0"/>
+        <w:rPr>
+          <w:rFonts w:ascii="Calibri" w:hAnsi="Calibri" w:cs="Calibri"/>
+          <w:color w:val="0000FF"/>
+          <w:sz w:val="24"/>
+          <w:szCs w:val="24"/>
+        </w:rPr>
+      </w:pPr>
+      <w:r>
+        <w:rPr>
+          <w:rFonts w:ascii="Calibri" w:hAnsi="Calibri" w:cs="Calibri"/>
+          <w:color w:val="000000"/>
+          <w:sz w:val="24"/>
+          <w:szCs w:val="24"/>
+        </w:rPr>
+        <w:t>5. Implementacja baz danych w środowisku Oracle ...............................................</w:t>
+      </w:r>
+      <w:r>
+        <w:rPr>
+          <w:rFonts w:ascii="Calibri" w:hAnsi="Calibri" w:cs="Calibri"/>
+          <w:color w:val="0000FF"/>
+          <w:sz w:val="24"/>
+          <w:szCs w:val="24"/>
+        </w:rPr>
+        <w:t>25</w:t>
+      </w:r>
+    </w:p>
+    <w:p>
+      <w:pPr>
+        <w:autoSpaceDE w:val="0"/>
+        <w:autoSpaceDN w:val="0"/>
+        <w:adjustRightInd w:val="0"/>
+        <w:rPr>
+          <w:rFonts w:ascii="Calibri" w:hAnsi="Calibri" w:cs="Calibri"/>
+          <w:color w:val="0000FF"/>
+          <w:sz w:val="24"/>
+          <w:szCs w:val="24"/>
+        </w:rPr>
+      </w:pPr>
+      <w:r>
+        <w:rPr>
+          <w:rFonts w:ascii="Calibri" w:hAnsi="Calibri" w:cs="Calibri"/>
+          <w:color w:val="000000"/>
+          <w:sz w:val="24"/>
+          <w:szCs w:val="24"/>
+        </w:rPr>
+        <w:t>5.1 Realizacja bazy danych.....................................................................................</w:t>
+      </w:r>
+      <w:r>
+        <w:rPr>
+          <w:rFonts w:ascii="Calibri" w:hAnsi="Calibri" w:cs="Calibri"/>
+          <w:color w:val="0000FF"/>
+          <w:sz w:val="24"/>
+          <w:szCs w:val="24"/>
+        </w:rPr>
+        <w:t>25</w:t>
+      </w:r>
+    </w:p>
+    <w:p>
+      <w:pPr>
+        <w:autoSpaceDE w:val="0"/>
+        <w:autoSpaceDN w:val="0"/>
+        <w:adjustRightInd w:val="0"/>
+        <w:rPr>
+          <w:rFonts w:ascii="Calibri" w:hAnsi="Calibri" w:cs="Calibri"/>
+          <w:color w:val="0000FF"/>
+          <w:sz w:val="24"/>
+          <w:szCs w:val="24"/>
+        </w:rPr>
+      </w:pPr>
+      <w:r>
+        <w:rPr>
+          <w:rFonts w:ascii="Calibri" w:hAnsi="Calibri" w:cs="Calibri"/>
+          <w:color w:val="000000"/>
+          <w:sz w:val="24"/>
+          <w:szCs w:val="24"/>
+        </w:rPr>
+        <w:t>5.2 Definiowanie łączników...................................................................................</w:t>
+      </w:r>
+      <w:r>
+        <w:rPr>
+          <w:rFonts w:ascii="Calibri" w:hAnsi="Calibri" w:cs="Calibri"/>
+          <w:color w:val="0000FF"/>
+          <w:sz w:val="24"/>
+          <w:szCs w:val="24"/>
+        </w:rPr>
+        <w:t>28</w:t>
+      </w:r>
+    </w:p>
+    <w:p>
+      <w:pPr>
+        <w:autoSpaceDE w:val="0"/>
+        <w:autoSpaceDN w:val="0"/>
+        <w:adjustRightInd w:val="0"/>
+        <w:rPr>
+          <w:rFonts w:ascii="Calibri" w:hAnsi="Calibri" w:cs="Calibri"/>
+          <w:color w:val="0000FF"/>
+          <w:sz w:val="24"/>
+          <w:szCs w:val="24"/>
+        </w:rPr>
+      </w:pPr>
+      <w:r>
+        <w:rPr>
+          <w:rFonts w:ascii="Calibri" w:hAnsi="Calibri" w:cs="Calibri"/>
+          <w:color w:val="000000"/>
+          <w:sz w:val="24"/>
+          <w:szCs w:val="24"/>
+        </w:rPr>
+        <w:t>5.3 Wykorzystanie mechanizmów replikacji migawkowej ....................................</w:t>
+      </w:r>
+      <w:r>
+        <w:rPr>
+          <w:rFonts w:ascii="Calibri" w:hAnsi="Calibri" w:cs="Calibri"/>
+          <w:color w:val="0000FF"/>
+          <w:sz w:val="24"/>
+          <w:szCs w:val="24"/>
+        </w:rPr>
+        <w:t>29</w:t>
+      </w:r>
+    </w:p>
+    <w:p>
+      <w:pPr>
+        <w:autoSpaceDE w:val="0"/>
+        <w:autoSpaceDN w:val="0"/>
+        <w:adjustRightInd w:val="0"/>
+        <w:rPr>
+          <w:rFonts w:ascii="Calibri" w:hAnsi="Calibri" w:cs="Calibri"/>
+          <w:color w:val="0000FF"/>
+          <w:sz w:val="24"/>
+          <w:szCs w:val="24"/>
+        </w:rPr>
+      </w:pPr>
+      <w:r>
+        <w:rPr>
+          <w:rFonts w:ascii="Calibri" w:hAnsi="Calibri" w:cs="Calibri"/>
+          <w:color w:val="000000"/>
+          <w:sz w:val="24"/>
+          <w:szCs w:val="24"/>
+        </w:rPr>
+        <w:t xml:space="preserve">5.4 Wykorzystanie mechanizmów replikacji </w:t>
+      </w:r>
+      <w:proofErr w:type="spellStart"/>
+      <w:r>
+        <w:rPr>
+          <w:rFonts w:ascii="Calibri" w:hAnsi="Calibri" w:cs="Calibri"/>
+          <w:color w:val="000000"/>
+          <w:sz w:val="24"/>
+          <w:szCs w:val="24"/>
+        </w:rPr>
+        <w:t>multimaster</w:t>
+      </w:r>
+      <w:proofErr w:type="spellEnd"/>
+      <w:r>
+        <w:rPr>
+          <w:rFonts w:ascii="Calibri" w:hAnsi="Calibri" w:cs="Calibri"/>
+          <w:color w:val="000000"/>
+          <w:sz w:val="24"/>
+          <w:szCs w:val="24"/>
+        </w:rPr>
+        <w:t>.....................................</w:t>
+      </w:r>
+      <w:r>
+        <w:rPr>
+          <w:rFonts w:ascii="Calibri" w:hAnsi="Calibri" w:cs="Calibri"/>
+          <w:color w:val="0000FF"/>
+          <w:sz w:val="24"/>
+          <w:szCs w:val="24"/>
+        </w:rPr>
+        <w:t>31</w:t>
+      </w:r>
+    </w:p>
+    <w:p>
+      <w:pPr>
+        <w:autoSpaceDE w:val="0"/>
+        <w:autoSpaceDN w:val="0"/>
+        <w:adjustRightInd w:val="0"/>
+        <w:rPr>
+          <w:rFonts w:ascii="Calibri" w:hAnsi="Calibri" w:cs="Calibri"/>
+          <w:color w:val="0000FF"/>
+          <w:sz w:val="24"/>
+          <w:szCs w:val="24"/>
+        </w:rPr>
+      </w:pPr>
+      <w:r>
+        <w:rPr>
+          <w:rFonts w:ascii="Calibri" w:hAnsi="Calibri" w:cs="Calibri"/>
+          <w:color w:val="000000"/>
+          <w:sz w:val="24"/>
+          <w:szCs w:val="24"/>
+        </w:rPr>
+        <w:t>6. Projekt i implementacja aplikacji klienckiej.........................................................</w:t>
+      </w:r>
+      <w:r>
+        <w:rPr>
+          <w:rFonts w:ascii="Calibri" w:hAnsi="Calibri" w:cs="Calibri"/>
+          <w:color w:val="0000FF"/>
+          <w:sz w:val="24"/>
+          <w:szCs w:val="24"/>
+        </w:rPr>
+        <w:t>34</w:t>
+      </w:r>
+    </w:p>
+    <w:p>
+      <w:pPr>
+        <w:autoSpaceDE w:val="0"/>
+        <w:autoSpaceDN w:val="0"/>
+        <w:adjustRightInd w:val="0"/>
+        <w:rPr>
+          <w:rFonts w:ascii="Calibri" w:hAnsi="Calibri" w:cs="Calibri"/>
+          <w:color w:val="0000FF"/>
+          <w:sz w:val="24"/>
+          <w:szCs w:val="24"/>
+        </w:rPr>
+      </w:pPr>
+      <w:r>
+        <w:rPr>
+          <w:rFonts w:ascii="Calibri" w:hAnsi="Calibri" w:cs="Calibri"/>
+          <w:color w:val="000000"/>
+          <w:sz w:val="24"/>
+          <w:szCs w:val="24"/>
+        </w:rPr>
+        <w:t>6.1 Funkcje aplikacji - diagram przypadków użycia...............................................</w:t>
+      </w:r>
+      <w:r>
+        <w:rPr>
+          <w:rFonts w:ascii="Calibri" w:hAnsi="Calibri" w:cs="Calibri"/>
+          <w:color w:val="0000FF"/>
+          <w:sz w:val="24"/>
+          <w:szCs w:val="24"/>
+        </w:rPr>
+        <w:t>34</w:t>
+      </w:r>
+    </w:p>
+    <w:p>
+      <w:pPr>
+        <w:autoSpaceDE w:val="0"/>
+        <w:autoSpaceDN w:val="0"/>
+        <w:adjustRightInd w:val="0"/>
+        <w:rPr>
+          <w:rFonts w:ascii="Calibri" w:hAnsi="Calibri" w:cs="Calibri"/>
+          <w:color w:val="0000FF"/>
+          <w:sz w:val="24"/>
+          <w:szCs w:val="24"/>
+        </w:rPr>
+      </w:pPr>
+      <w:r>
+        <w:rPr>
+          <w:rFonts w:ascii="Calibri" w:hAnsi="Calibri" w:cs="Calibri"/>
+          <w:color w:val="000000"/>
+          <w:sz w:val="24"/>
+          <w:szCs w:val="24"/>
+        </w:rPr>
+        <w:t>6.2 Realizacja wybranych funkcjonalności.............................................................</w:t>
+      </w:r>
+      <w:r>
+        <w:rPr>
+          <w:rFonts w:ascii="Calibri" w:hAnsi="Calibri" w:cs="Calibri"/>
+          <w:color w:val="0000FF"/>
+          <w:sz w:val="24"/>
+          <w:szCs w:val="24"/>
+        </w:rPr>
+        <w:t>38</w:t>
+      </w:r>
+    </w:p>
+    <w:p>
+      <w:pPr>
+        <w:autoSpaceDE w:val="0"/>
+        <w:autoSpaceDN w:val="0"/>
+        <w:adjustRightInd w:val="0"/>
+        <w:rPr>
+          <w:rFonts w:ascii="Calibri" w:hAnsi="Calibri" w:cs="Calibri"/>
+          <w:color w:val="0000FF"/>
+          <w:sz w:val="24"/>
+          <w:szCs w:val="24"/>
+        </w:rPr>
+      </w:pPr>
+      <w:r>
+        <w:rPr>
+          <w:rFonts w:ascii="Calibri" w:hAnsi="Calibri" w:cs="Calibri"/>
+          <w:color w:val="000000"/>
+          <w:sz w:val="24"/>
+          <w:szCs w:val="24"/>
+        </w:rPr>
+        <w:t>7. Wdrożenie i testowanie aplikacji.........................................................................</w:t>
+      </w:r>
+      <w:r>
+        <w:rPr>
+          <w:rFonts w:ascii="Calibri" w:hAnsi="Calibri" w:cs="Calibri"/>
+          <w:color w:val="0000FF"/>
+          <w:sz w:val="24"/>
+          <w:szCs w:val="24"/>
+        </w:rPr>
+        <w:t>40</w:t>
+      </w:r>
+    </w:p>
+    <w:p>
+      <w:pPr>
+        <w:autoSpaceDE w:val="0"/>
+        <w:autoSpaceDN w:val="0"/>
+        <w:adjustRightInd w:val="0"/>
+        <w:rPr>
+          <w:rFonts w:ascii="Calibri" w:hAnsi="Calibri" w:cs="Calibri"/>
+          <w:color w:val="0000FF"/>
+          <w:sz w:val="24"/>
+          <w:szCs w:val="24"/>
+        </w:rPr>
+      </w:pPr>
+      <w:r>
+        <w:rPr>
+          <w:rFonts w:ascii="Calibri" w:hAnsi="Calibri" w:cs="Calibri"/>
+          <w:color w:val="000000"/>
+          <w:sz w:val="24"/>
+          <w:szCs w:val="24"/>
+        </w:rPr>
+        <w:t>8. Podsumowanie ....................................................................................................</w:t>
+      </w:r>
+      <w:r>
+        <w:rPr>
+          <w:rFonts w:ascii="Calibri" w:hAnsi="Calibri" w:cs="Calibri"/>
+          <w:color w:val="0000FF"/>
+          <w:sz w:val="24"/>
+          <w:szCs w:val="24"/>
+        </w:rPr>
+        <w:t>45</w:t>
+      </w:r>
+    </w:p>
+    <w:p>
+      <w:pPr>
+        <w:rPr>
+          <w:rFonts w:ascii="Calibri" w:hAnsi="Calibri" w:cs="Calibri"/>
+          <w:color w:val="000000"/>
+          <w:sz w:val="24"/>
+          <w:szCs w:val="24"/>
+        </w:rPr>
+      </w:pPr>
+      <w:r>
+        <w:rPr>
+          <w:rFonts w:ascii="Calibri" w:hAnsi="Calibri" w:cs="Calibri"/>
+          <w:color w:val="000000"/>
+          <w:sz w:val="24"/>
+          <w:szCs w:val="24"/>
+        </w:rPr>
+        <w:t>Literatura.....................................................................................................................</w:t>
+      </w:r>
+    </w:p>
+    <w:p>
+      <w:pPr>
+        <w:rPr>
+          <w:rFonts w:ascii="Calibri" w:hAnsi="Calibri" w:cs="Calibri"/>
+          <w:color w:val="000000"/>
+          <w:sz w:val="24"/>
+          <w:szCs w:val="24"/>
+        </w:rPr>
+      </w:pPr>
+    </w:p>
+    <w:p>
+      <w:r>
+        <w:rPr>
+          <w:rFonts w:ascii="Calibri" w:hAnsi="Calibri" w:cs="Calibri"/>
+          <w:color w:val="000000"/>
+          <w:sz w:val="24"/>
+          <w:szCs w:val="24"/>
+        </w:rPr>
+        <w:t>- może fragmentacja pozioma ?</w:t>
       </w:r>
     </w:p>
     <w:sectPr>
@@ -626,12 +1495,14 @@
   <w:style w:type="paragraph" w:default="1" w:styleId="Normalny">
     <w:name w:val="Normal"/>
     <w:qFormat/>
+    <w:rsid w:val="00BA442C"/>
   </w:style>
   <w:style w:type="paragraph" w:styleId="Nagwek1">
     <w:name w:val="heading 1"/>
     <w:basedOn w:val="Normalny"/>
     <w:next w:val="Normalny"/>
     <w:qFormat/>
+    <w:rsid w:val="00BA442C"/>
     <w:pPr>
       <w:keepNext/>
       <w:jc w:val="center"/>
@@ -646,6 +1517,7 @@
     <w:basedOn w:val="Normalny"/>
     <w:next w:val="Normalny"/>
     <w:qFormat/>
+    <w:rsid w:val="00BA442C"/>
     <w:pPr>
       <w:keepNext/>
       <w:jc w:val="both"/>
@@ -660,6 +1532,7 @@
     <w:basedOn w:val="Normalny"/>
     <w:next w:val="Normalny"/>
     <w:qFormat/>
+    <w:rsid w:val="00BA442C"/>
     <w:pPr>
       <w:keepNext/>
       <w:pBdr>
@@ -678,6 +1551,7 @@
     <w:basedOn w:val="Normalny"/>
     <w:next w:val="Normalny"/>
     <w:qFormat/>
+    <w:rsid w:val="00BA442C"/>
     <w:pPr>
       <w:keepNext/>
       <w:outlineLvl w:val="3"/>
@@ -688,13 +1562,16 @@
   </w:style>
   <w:style w:type="character" w:default="1" w:styleId="Domylnaczcionkaakapitu">
     <w:name w:val="Default Paragraph Font"/>
+    <w:uiPriority w:val="1"/>
     <w:semiHidden/>
+    <w:unhideWhenUsed/>
   </w:style>
   <w:style w:type="table" w:default="1" w:styleId="Standardowy">
     <w:name w:val="Normal Table"/>
     <w:uiPriority w:val="99"/>
     <w:semiHidden/>
     <w:unhideWhenUsed/>
+    <w:qFormat/>
     <w:tblPr>
       <w:tblInd w:w="0" w:type="dxa"/>
       <w:tblCellMar>
@@ -715,6 +1592,7 @@
     <w:name w:val="Body Text"/>
     <w:basedOn w:val="Normalny"/>
     <w:semiHidden/>
+    <w:rsid w:val="00BA442C"/>
     <w:pPr>
       <w:jc w:val="center"/>
     </w:pPr>

</xml_diff>